<commit_message>
Made programming lab 4, new .gitignore
</commit_message>
<xml_diff>
--- a/PWB/Lab2/Lab2.docx
+++ b/PWB/Lab2/Lab2.docx
@@ -3685,12 +3685,15 @@
     </w:p>
     <w:p>
       <w:pPr>
-        <w:rPr>
-          <w:rFonts w:eastAsiaTheme="minorEastAsia"/>
-          <w:i/>
-          <w:sz w:val="28"/>
-          <w:szCs w:val="24"/>
-          <w:lang w:val="en-US"/>
+        <w:spacing w:after="120" w:line="360" w:lineRule="auto"/>
+        <w:ind w:firstLine="709"/>
+        <w:jc w:val="both"/>
+        <w:rPr>
+          <w:rFonts w:eastAsia="Times New Roman" w:cstheme="minorHAnsi"/>
+          <w:color w:val="000000"/>
+          <w:sz w:val="28"/>
+          <w:szCs w:val="28"/>
+          <w:lang w:eastAsia="ru-RU"/>
         </w:rPr>
       </w:pPr>
       <m:oMathPara>
@@ -3701,10 +3704,12 @@
               <m:endChr m:val=""/>
               <m:ctrlPr>
                 <w:rPr>
-                  <w:rFonts w:ascii="Cambria Math" w:hAnsi="Cambria Math"/>
+                  <w:rFonts w:ascii="Cambria Math" w:eastAsia="Times New Roman" w:hAnsi="Cambria Math" w:cstheme="minorHAnsi"/>
                   <w:i/>
+                  <w:color w:val="000000"/>
                   <w:sz w:val="28"/>
-                  <w:szCs w:val="24"/>
+                  <w:szCs w:val="28"/>
+                  <w:lang w:eastAsia="ru-RU"/>
                 </w:rPr>
               </m:ctrlPr>
             </m:dPr>
@@ -3713,41 +3718,69 @@
                 <m:eqArrPr>
                   <m:ctrlPr>
                     <w:rPr>
-                      <w:rFonts w:ascii="Cambria Math" w:hAnsi="Cambria Math"/>
+                      <w:rFonts w:ascii="Cambria Math" w:eastAsia="Times New Roman" w:hAnsi="Cambria Math" w:cstheme="minorHAnsi"/>
                       <w:i/>
+                      <w:color w:val="000000"/>
                       <w:sz w:val="28"/>
-                      <w:szCs w:val="24"/>
+                      <w:szCs w:val="28"/>
+                      <w:lang w:eastAsia="ru-RU"/>
                     </w:rPr>
                   </m:ctrlPr>
                 </m:eqArrPr>
                 <m:e>
+                  <m:r>
+                    <w:rPr>
+                      <w:rFonts w:ascii="Cambria Math" w:eastAsia="Times New Roman" w:hAnsi="Cambria Math" w:cstheme="minorHAnsi"/>
+                      <w:color w:val="000000"/>
+                      <w:sz w:val="28"/>
+                      <w:szCs w:val="28"/>
+                      <w:lang w:eastAsia="ru-RU"/>
+                    </w:rPr>
+                    <m:t>-</m:t>
+                  </m:r>
                   <m:sSup>
                     <m:sSupPr>
                       <m:ctrlPr>
                         <w:rPr>
-                          <w:rFonts w:ascii="Cambria Math" w:hAnsi="Cambria Math"/>
+                          <w:rFonts w:ascii="Cambria Math" w:eastAsia="Times New Roman" w:hAnsi="Cambria Math" w:cstheme="minorHAnsi"/>
                           <w:i/>
+                          <w:color w:val="000000"/>
                           <w:sz w:val="28"/>
-                          <w:szCs w:val="24"/>
+                          <w:szCs w:val="28"/>
+                          <w:lang w:val="en-US" w:eastAsia="ru-RU"/>
                         </w:rPr>
                       </m:ctrlPr>
                     </m:sSupPr>
                     <m:e>
                       <m:r>
                         <w:rPr>
-                          <w:rFonts w:ascii="Cambria Math" w:hAnsi="Cambria Math"/>
+                          <w:rFonts w:ascii="Cambria Math" w:eastAsia="Times New Roman" w:hAnsi="Cambria Math" w:cstheme="minorHAnsi"/>
+                          <w:color w:val="000000"/>
                           <w:sz w:val="28"/>
-                          <w:szCs w:val="24"/>
+                          <w:szCs w:val="28"/>
+                          <w:lang w:eastAsia="ru-RU"/>
                         </w:rPr>
-                        <m:t>-2</m:t>
+                        <m:t>2</m:t>
                       </m:r>
+                      <m:ctrlPr>
+                        <w:rPr>
+                          <w:rFonts w:ascii="Cambria Math" w:eastAsia="Times New Roman" w:hAnsi="Cambria Math" w:cstheme="minorHAnsi"/>
+                          <w:i/>
+                          <w:color w:val="000000"/>
+                          <w:sz w:val="28"/>
+                          <w:szCs w:val="28"/>
+                          <w:lang w:eastAsia="ru-RU"/>
+                        </w:rPr>
+                      </m:ctrlPr>
                     </m:e>
                     <m:sup>
                       <m:r>
                         <w:rPr>
-                          <w:rFonts w:ascii="Cambria Math" w:hAnsi="Cambria Math"/>
+                          <w:rFonts w:ascii="Cambria Math" w:eastAsia="Times New Roman" w:hAnsi="Cambria Math" w:cstheme="minorHAnsi"/>
+                          <w:color w:val="000000"/>
                           <w:sz w:val="28"/>
-                          <w:szCs w:val="24"/>
+                          <w:szCs w:val="28"/>
+                          <w:lang w:val="en-US" w:eastAsia="ru-RU"/>
                         </w:rPr>
                         <m:t>14</m:t>
                       </m:r>
@@ -3755,72 +3788,91 @@
                   </m:sSup>
                   <m:r>
                     <w:rPr>
-                      <w:rFonts w:ascii="Cambria Math" w:hAnsi="Cambria Math"/>
+                      <w:rFonts w:ascii="Cambria Math" w:eastAsia="Times New Roman" w:hAnsi="Cambria Math" w:cstheme="minorHAnsi"/>
+                      <w:color w:val="000000"/>
                       <w:sz w:val="28"/>
-                      <w:szCs w:val="24"/>
+                      <w:szCs w:val="28"/>
+                      <w:lang w:val="en-US" w:eastAsia="ru-RU"/>
                     </w:rPr>
-                    <m:t>-1≤</m:t>
+                    <m:t>&lt;</m:t>
                   </m:r>
                   <m:d>
                     <m:dPr>
                       <m:ctrlPr>
                         <w:rPr>
-                          <w:rFonts w:ascii="Cambria Math" w:hAnsi="Cambria Math"/>
+                          <w:rFonts w:ascii="Cambria Math" w:eastAsia="Times New Roman" w:hAnsi="Cambria Math" w:cstheme="minorHAnsi"/>
                           <w:i/>
+                          <w:color w:val="000000"/>
                           <w:sz w:val="28"/>
-                          <w:szCs w:val="24"/>
+                          <w:szCs w:val="28"/>
+                          <w:lang w:val="en-US" w:eastAsia="ru-RU"/>
                         </w:rPr>
                       </m:ctrlPr>
                     </m:dPr>
                     <m:e>
                       <m:r>
                         <w:rPr>
-                          <w:rFonts w:ascii="Cambria Math" w:hAnsi="Cambria Math"/>
+                          <w:rFonts w:ascii="Cambria Math" w:eastAsia="Times New Roman" w:hAnsi="Cambria Math" w:cstheme="minorHAnsi"/>
+                          <w:color w:val="000000"/>
                           <w:sz w:val="28"/>
-                          <w:szCs w:val="24"/>
-                          <w:lang w:val="en-US"/>
+                          <w:szCs w:val="28"/>
+                          <w:lang w:val="en-US" w:eastAsia="ru-RU"/>
                         </w:rPr>
-                        <m:t>A∩C</m:t>
+                        <m:t>A</m:t>
                       </m:r>
-                      <m:ctrlPr>
+                      <m:r>
                         <w:rPr>
-                          <w:rFonts w:ascii="Cambria Math" w:hAnsi="Cambria Math"/>
-                          <w:i/>
+                          <w:rFonts w:ascii="Cambria Math" w:eastAsia="Times New Roman" w:hAnsi="Cambria Math" w:cstheme="minorHAnsi"/>
+                          <w:color w:val="000000"/>
                           <w:sz w:val="28"/>
-                          <w:szCs w:val="24"/>
-                          <w:lang w:val="en-US"/>
+                          <w:szCs w:val="28"/>
+                          <w:lang w:eastAsia="ru-RU"/>
                         </w:rPr>
-                      </m:ctrlPr>
+                        <m:t>&amp;</m:t>
+                      </m:r>
+                      <m:r>
+                        <w:rPr>
+                          <w:rFonts w:ascii="Cambria Math" w:eastAsia="Times New Roman" w:hAnsi="Cambria Math" w:cstheme="minorHAnsi"/>
+                          <w:color w:val="000000"/>
+                          <w:sz w:val="28"/>
+                          <w:szCs w:val="28"/>
+                          <w:lang w:val="en-US" w:eastAsia="ru-RU"/>
+                        </w:rPr>
+                        <m:t>C</m:t>
+                      </m:r>
                     </m:e>
                   </m:d>
                   <m:r>
                     <w:rPr>
-                      <w:rFonts w:ascii="Cambria Math" w:hAnsi="Cambria Math"/>
+                      <w:rFonts w:ascii="Cambria Math" w:eastAsia="Times New Roman" w:hAnsi="Cambria Math" w:cstheme="minorHAnsi"/>
+                      <w:color w:val="000000"/>
                       <w:sz w:val="28"/>
-                      <w:szCs w:val="24"/>
-                      <w:lang w:val="en-US"/>
+                      <w:szCs w:val="28"/>
+                      <w:lang w:val="en-US" w:eastAsia="ru-RU"/>
                     </w:rPr>
-                    <m:t>,B≤</m:t>
+                    <m:t>, B≤</m:t>
                   </m:r>
                   <m:sSup>
                     <m:sSupPr>
                       <m:ctrlPr>
                         <w:rPr>
-                          <w:rFonts w:ascii="Cambria Math" w:hAnsi="Cambria Math"/>
+                          <w:rFonts w:ascii="Cambria Math" w:eastAsia="Times New Roman" w:hAnsi="Cambria Math" w:cstheme="minorHAnsi"/>
                           <w:i/>
+                          <w:color w:val="000000"/>
                           <w:sz w:val="28"/>
-                          <w:szCs w:val="24"/>
-                          <w:lang w:val="en-US"/>
+                          <w:szCs w:val="28"/>
+                          <w:lang w:val="en-US" w:eastAsia="ru-RU"/>
                         </w:rPr>
                       </m:ctrlPr>
                     </m:sSupPr>
                     <m:e>
                       <m:r>
                         <w:rPr>
-                          <w:rFonts w:ascii="Cambria Math" w:hAnsi="Cambria Math"/>
+                          <w:rFonts w:ascii="Cambria Math" w:eastAsia="Times New Roman" w:hAnsi="Cambria Math" w:cstheme="minorHAnsi"/>
+                          <w:color w:val="000000"/>
                           <w:sz w:val="28"/>
-                          <w:szCs w:val="24"/>
-                          <w:lang w:val="en-US"/>
+                          <w:szCs w:val="28"/>
+                          <w:lang w:val="en-US" w:eastAsia="ru-RU"/>
                         </w:rPr>
                         <m:t>2</m:t>
                       </m:r>
@@ -3828,10 +3880,11 @@
                     <m:sup>
                       <m:r>
                         <w:rPr>
-                          <w:rFonts w:ascii="Cambria Math" w:hAnsi="Cambria Math"/>
+                          <w:rFonts w:ascii="Cambria Math" w:eastAsia="Times New Roman" w:hAnsi="Cambria Math" w:cstheme="minorHAnsi"/>
+                          <w:color w:val="000000"/>
                           <w:sz w:val="28"/>
-                          <w:szCs w:val="24"/>
-                          <w:lang w:val="en-US"/>
+                          <w:szCs w:val="28"/>
+                          <w:lang w:val="en-US" w:eastAsia="ru-RU"/>
                         </w:rPr>
                         <m:t>14</m:t>
                       </m:r>
@@ -3839,10 +3892,11 @@
                   </m:sSup>
                   <m:r>
                     <w:rPr>
-                      <w:rFonts w:ascii="Cambria Math" w:hAnsi="Cambria Math"/>
+                      <w:rFonts w:ascii="Cambria Math" w:eastAsia="Times New Roman" w:hAnsi="Cambria Math" w:cstheme="minorHAnsi"/>
+                      <w:color w:val="000000"/>
                       <w:sz w:val="28"/>
-                      <w:szCs w:val="24"/>
-                      <w:lang w:val="en-US"/>
+                      <w:szCs w:val="28"/>
+                      <w:lang w:val="en-US" w:eastAsia="ru-RU"/>
                     </w:rPr>
                     <m:t>-1</m:t>
                   </m:r>
@@ -3852,19 +3906,23 @@
                     <m:sSubPr>
                       <m:ctrlPr>
                         <w:rPr>
-                          <w:rFonts w:ascii="Cambria Math" w:eastAsiaTheme="minorEastAsia" w:hAnsi="Cambria Math"/>
+                          <w:rFonts w:ascii="Cambria Math" w:eastAsia="Times New Roman" w:hAnsi="Cambria Math" w:cstheme="minorHAnsi"/>
                           <w:i/>
+                          <w:color w:val="000000"/>
                           <w:sz w:val="28"/>
-                          <w:szCs w:val="24"/>
+                          <w:szCs w:val="28"/>
+                          <w:lang w:eastAsia="ru-RU"/>
                         </w:rPr>
                       </m:ctrlPr>
                     </m:sSubPr>
                     <m:e>
                       <m:r>
                         <w:rPr>
-                          <w:rFonts w:ascii="Cambria Math" w:eastAsiaTheme="minorEastAsia" w:hAnsi="Cambria Math"/>
+                          <w:rFonts w:ascii="Cambria Math" w:eastAsia="Times New Roman" w:hAnsi="Cambria Math" w:cstheme="minorHAnsi"/>
+                          <w:color w:val="000000"/>
                           <w:sz w:val="28"/>
-                          <w:szCs w:val="24"/>
+                          <w:szCs w:val="28"/>
+                          <w:lang w:eastAsia="ru-RU"/>
                         </w:rPr>
                         <m:t>A</m:t>
                       </m:r>
@@ -3872,9 +3930,11 @@
                     <m:sub>
                       <m:r>
                         <w:rPr>
-                          <w:rFonts w:ascii="Cambria Math" w:eastAsiaTheme="minorEastAsia" w:hAnsi="Cambria Math"/>
+                          <w:rFonts w:ascii="Cambria Math" w:eastAsia="Times New Roman" w:hAnsi="Cambria Math" w:cstheme="minorHAnsi"/>
+                          <w:color w:val="000000"/>
                           <w:sz w:val="28"/>
-                          <w:szCs w:val="24"/>
+                          <w:szCs w:val="28"/>
+                          <w:lang w:eastAsia="ru-RU"/>
                         </w:rPr>
                         <m:t>15</m:t>
                       </m:r>
@@ -3882,40 +3942,35 @@
                   </m:sSub>
                   <m:r>
                     <w:rPr>
-                      <w:rFonts w:ascii="Cambria Math" w:eastAsiaTheme="minorEastAsia" w:hAnsi="Cambria Math"/>
+                      <w:rFonts w:ascii="Cambria Math" w:eastAsia="Times New Roman" w:hAnsi="Cambria Math" w:cstheme="minorHAnsi"/>
+                      <w:color w:val="000000"/>
                       <w:sz w:val="28"/>
-                      <w:szCs w:val="24"/>
+                      <w:szCs w:val="28"/>
+                      <w:lang w:eastAsia="ru-RU"/>
                     </w:rPr>
-                    <m:t>=1</m:t>
-                  </m:r>
-                  <m:r>
-                    <w:rPr>
-                      <w:rFonts w:ascii="Cambria Math" w:eastAsiaTheme="minorEastAsia" w:hAnsi="Cambria Math"/>
-                      <w:sz w:val="28"/>
-                      <w:szCs w:val="24"/>
-                      <w:lang w:val="en-US"/>
-                    </w:rPr>
-                    <m:t>,</m:t>
+                    <m:t>=1,</m:t>
                   </m:r>
                   <m:sSub>
                     <m:sSubPr>
                       <m:ctrlPr>
                         <w:rPr>
-                          <w:rFonts w:ascii="Cambria Math" w:eastAsiaTheme="minorEastAsia" w:hAnsi="Cambria Math"/>
+                          <w:rFonts w:ascii="Cambria Math" w:eastAsia="Times New Roman" w:hAnsi="Cambria Math" w:cstheme="minorHAnsi"/>
                           <w:i/>
+                          <w:color w:val="000000"/>
                           <w:sz w:val="28"/>
-                          <w:szCs w:val="24"/>
-                          <w:lang w:val="en-US"/>
+                          <w:szCs w:val="28"/>
+                          <w:lang w:eastAsia="ru-RU"/>
                         </w:rPr>
                       </m:ctrlPr>
                     </m:sSubPr>
                     <m:e>
                       <m:r>
                         <w:rPr>
-                          <w:rFonts w:ascii="Cambria Math" w:eastAsiaTheme="minorEastAsia" w:hAnsi="Cambria Math"/>
+                          <w:rFonts w:ascii="Cambria Math" w:eastAsia="Times New Roman" w:hAnsi="Cambria Math" w:cstheme="minorHAnsi"/>
+                          <w:color w:val="000000"/>
                           <w:sz w:val="28"/>
-                          <w:szCs w:val="24"/>
-                          <w:lang w:val="en-US"/>
+                          <w:szCs w:val="28"/>
+                          <w:lang w:eastAsia="ru-RU"/>
                         </w:rPr>
                         <m:t>C</m:t>
                       </m:r>
@@ -3923,10 +3978,11 @@
                     <m:sub>
                       <m:r>
                         <w:rPr>
-                          <w:rFonts w:ascii="Cambria Math" w:eastAsiaTheme="minorEastAsia" w:hAnsi="Cambria Math"/>
+                          <w:rFonts w:ascii="Cambria Math" w:eastAsia="Times New Roman" w:hAnsi="Cambria Math" w:cstheme="minorHAnsi"/>
+                          <w:color w:val="000000"/>
                           <w:sz w:val="28"/>
-                          <w:szCs w:val="24"/>
-                          <w:lang w:val="en-US"/>
+                          <w:szCs w:val="28"/>
+                          <w:lang w:eastAsia="ru-RU"/>
                         </w:rPr>
                         <m:t>15</m:t>
                       </m:r>
@@ -3934,10 +3990,11 @@
                   </m:sSub>
                   <m:r>
                     <w:rPr>
-                      <w:rFonts w:ascii="Cambria Math" w:eastAsiaTheme="minorEastAsia" w:hAnsi="Cambria Math"/>
+                      <w:rFonts w:ascii="Cambria Math" w:eastAsia="Times New Roman" w:hAnsi="Cambria Math" w:cstheme="minorHAnsi"/>
+                      <w:color w:val="000000"/>
                       <w:sz w:val="28"/>
-                      <w:szCs w:val="24"/>
-                      <w:lang w:val="en-US"/>
+                      <w:szCs w:val="28"/>
+                      <w:lang w:eastAsia="ru-RU"/>
                     </w:rPr>
                     <m:t>=1</m:t>
                   </m:r>
@@ -3947,21 +4004,21 @@
                     <m:sSubPr>
                       <m:ctrlPr>
                         <w:rPr>
-                          <w:rFonts w:ascii="Cambria Math" w:hAnsi="Cambria Math"/>
+                          <w:rFonts w:ascii="Cambria Math" w:eastAsia="Cambria Math" w:hAnsi="Cambria Math" w:cs="Cambria Math"/>
                           <w:i/>
+                          <w:color w:val="000000"/>
                           <w:sz w:val="28"/>
-                          <w:szCs w:val="24"/>
-                          <w:lang w:val="en-US"/>
+                          <w:szCs w:val="28"/>
                         </w:rPr>
                       </m:ctrlPr>
                     </m:sSubPr>
                     <m:e>
                       <m:r>
                         <w:rPr>
-                          <w:rFonts w:ascii="Cambria Math" w:hAnsi="Cambria Math"/>
+                          <w:rFonts w:ascii="Cambria Math" w:eastAsia="Cambria Math" w:hAnsi="Cambria Math" w:cs="Cambria Math"/>
+                          <w:color w:val="000000"/>
                           <w:sz w:val="28"/>
-                          <w:szCs w:val="24"/>
-                          <w:lang w:val="en-US"/>
+                          <w:szCs w:val="28"/>
                         </w:rPr>
                         <m:t>A</m:t>
                       </m:r>
@@ -3969,10 +4026,10 @@
                     <m:sub>
                       <m:r>
                         <w:rPr>
-                          <w:rFonts w:ascii="Cambria Math" w:hAnsi="Cambria Math"/>
+                          <w:rFonts w:ascii="Cambria Math" w:eastAsia="Cambria Math" w:hAnsi="Cambria Math" w:cs="Cambria Math"/>
+                          <w:color w:val="000000"/>
                           <w:sz w:val="28"/>
-                          <w:szCs w:val="24"/>
-                          <w:lang w:val="en-US"/>
+                          <w:szCs w:val="28"/>
                         </w:rPr>
                         <m:t>i</m:t>
                       </m:r>
@@ -3980,10 +4037,10 @@
                   </m:sSub>
                   <m:r>
                     <w:rPr>
-                      <w:rFonts w:ascii="Cambria Math" w:hAnsi="Cambria Math"/>
+                      <w:rFonts w:ascii="Cambria Math" w:eastAsia="Cambria Math" w:hAnsi="Cambria Math" w:cs="Cambria Math"/>
+                      <w:color w:val="000000"/>
                       <w:sz w:val="28"/>
-                      <w:szCs w:val="24"/>
-                      <w:lang w:val="en-US"/>
+                      <w:szCs w:val="28"/>
                     </w:rPr>
                     <m:t>,</m:t>
                   </m:r>
@@ -3991,21 +4048,21 @@
                     <m:sSubPr>
                       <m:ctrlPr>
                         <w:rPr>
-                          <w:rFonts w:ascii="Cambria Math" w:hAnsi="Cambria Math"/>
+                          <w:rFonts w:ascii="Cambria Math" w:eastAsia="Cambria Math" w:hAnsi="Cambria Math" w:cs="Cambria Math"/>
                           <w:i/>
+                          <w:color w:val="000000"/>
                           <w:sz w:val="28"/>
-                          <w:szCs w:val="24"/>
-                          <w:lang w:val="en-US"/>
+                          <w:szCs w:val="28"/>
                         </w:rPr>
                       </m:ctrlPr>
                     </m:sSubPr>
                     <m:e>
                       <m:r>
                         <w:rPr>
-                          <w:rFonts w:ascii="Cambria Math" w:hAnsi="Cambria Math"/>
+                          <w:rFonts w:ascii="Cambria Math" w:eastAsia="Cambria Math" w:hAnsi="Cambria Math" w:cs="Cambria Math"/>
+                          <w:color w:val="000000"/>
                           <w:sz w:val="28"/>
-                          <w:szCs w:val="24"/>
-                          <w:lang w:val="en-US"/>
+                          <w:szCs w:val="28"/>
                         </w:rPr>
                         <m:t>C</m:t>
                       </m:r>
@@ -4013,10 +4070,10 @@
                     <m:sub>
                       <m:r>
                         <w:rPr>
-                          <w:rFonts w:ascii="Cambria Math" w:hAnsi="Cambria Math"/>
+                          <w:rFonts w:ascii="Cambria Math" w:eastAsia="Cambria Math" w:hAnsi="Cambria Math" w:cs="Cambria Math"/>
+                          <w:color w:val="000000"/>
                           <w:sz w:val="28"/>
-                          <w:szCs w:val="24"/>
-                          <w:lang w:val="en-US"/>
+                          <w:szCs w:val="28"/>
                         </w:rPr>
                         <m:t>i</m:t>
                       </m:r>
@@ -4024,12 +4081,12 @@
                   </m:sSub>
                   <m:r>
                     <w:rPr>
-                      <w:rFonts w:ascii="Cambria Math" w:hAnsi="Cambria Math"/>
+                      <w:rFonts w:ascii="Cambria Math" w:eastAsia="Cambria Math" w:hAnsi="Cambria Math" w:cs="Cambria Math"/>
+                      <w:color w:val="000000"/>
                       <w:sz w:val="28"/>
-                      <w:szCs w:val="24"/>
-                      <w:lang w:val="en-US"/>
+                      <w:szCs w:val="28"/>
                     </w:rPr>
-                    <m:t>∈</m:t>
+                    <m:t xml:space="preserve"> ∈</m:t>
                   </m:r>
                   <m:d>
                     <m:dPr>
@@ -4037,21 +4094,21 @@
                       <m:endChr m:val="}"/>
                       <m:ctrlPr>
                         <w:rPr>
-                          <w:rFonts w:ascii="Cambria Math" w:hAnsi="Cambria Math"/>
+                          <w:rFonts w:ascii="Cambria Math" w:eastAsia="Cambria Math" w:hAnsi="Cambria Math" w:cs="Cambria Math"/>
                           <w:i/>
+                          <w:color w:val="000000"/>
                           <w:sz w:val="28"/>
-                          <w:szCs w:val="24"/>
-                          <w:lang w:val="en-US"/>
+                          <w:szCs w:val="28"/>
                         </w:rPr>
                       </m:ctrlPr>
                     </m:dPr>
                     <m:e>
                       <m:r>
                         <w:rPr>
-                          <w:rFonts w:ascii="Cambria Math" w:hAnsi="Cambria Math"/>
+                          <w:rFonts w:ascii="Cambria Math" w:eastAsia="Cambria Math" w:hAnsi="Cambria Math" w:cs="Cambria Math"/>
+                          <w:color w:val="000000"/>
                           <w:sz w:val="28"/>
-                          <w:szCs w:val="24"/>
-                          <w:lang w:val="en-US"/>
+                          <w:szCs w:val="28"/>
                         </w:rPr>
                         <m:t>0,1</m:t>
                       </m:r>
@@ -4059,20 +4116,22 @@
                   </m:d>
                   <m:r>
                     <w:rPr>
-                      <w:rFonts w:ascii="Cambria Math" w:hAnsi="Cambria Math"/>
+                      <w:rFonts w:ascii="Cambria Math" w:eastAsia="Cambria Math" w:hAnsi="Cambria Math" w:cs="Cambria Math"/>
+                      <w:color w:val="000000"/>
                       <w:sz w:val="28"/>
-                      <w:szCs w:val="24"/>
+                      <w:szCs w:val="28"/>
                     </w:rPr>
-                    <m:t>, где 0≤</m:t>
+                    <m:t xml:space="preserve">, где </m:t>
                   </m:r>
                   <m:r>
                     <w:rPr>
-                      <w:rFonts w:ascii="Cambria Math" w:hAnsi="Cambria Math"/>
+                      <w:rFonts w:ascii="Cambria Math" w:eastAsia="Cambria Math" w:hAnsi="Cambria Math" w:cs="Cambria Math"/>
+                      <w:color w:val="000000"/>
                       <w:sz w:val="28"/>
-                      <w:szCs w:val="24"/>
+                      <w:szCs w:val="28"/>
                       <w:lang w:val="en-US"/>
                     </w:rPr>
-                    <m:t>i≤14</m:t>
+                    <m:t>0≤i≤14</m:t>
                   </m:r>
                 </m:e>
               </m:eqArr>
@@ -4083,6 +4142,7 @@
     </w:p>
     <w:p>
       <w:pPr>
+        <w:jc w:val="both"/>
         <w:rPr>
           <w:rFonts w:eastAsiaTheme="minorEastAsia"/>
           <w:sz w:val="28"/>
@@ -4116,11 +4176,15 @@
     </w:p>
     <w:p>
       <w:pPr>
-        <w:rPr>
-          <w:rFonts w:eastAsiaTheme="minorEastAsia"/>
-          <w:i/>
-          <w:sz w:val="28"/>
-          <w:szCs w:val="24"/>
+        <w:spacing w:after="120" w:line="360" w:lineRule="auto"/>
+        <w:ind w:firstLine="709"/>
+        <w:jc w:val="both"/>
+        <w:rPr>
+          <w:rFonts w:eastAsia="Times New Roman" w:cstheme="minorHAnsi"/>
+          <w:color w:val="000000"/>
+          <w:sz w:val="28"/>
+          <w:szCs w:val="28"/>
+          <w:lang w:eastAsia="ru-RU"/>
         </w:rPr>
       </w:pPr>
       <m:oMathPara>
@@ -4131,10 +4195,12 @@
               <m:endChr m:val=""/>
               <m:ctrlPr>
                 <w:rPr>
-                  <w:rFonts w:ascii="Cambria Math" w:hAnsi="Cambria Math"/>
+                  <w:rFonts w:ascii="Cambria Math" w:eastAsia="Times New Roman" w:hAnsi="Cambria Math" w:cstheme="minorHAnsi"/>
                   <w:i/>
+                  <w:color w:val="000000"/>
                   <w:sz w:val="28"/>
-                  <w:szCs w:val="24"/>
+                  <w:szCs w:val="28"/>
+                  <w:lang w:eastAsia="ru-RU"/>
                 </w:rPr>
               </m:ctrlPr>
             </m:dPr>
@@ -4143,10 +4209,12 @@
                 <m:eqArrPr>
                   <m:ctrlPr>
                     <w:rPr>
-                      <w:rFonts w:ascii="Cambria Math" w:hAnsi="Cambria Math"/>
+                      <w:rFonts w:ascii="Cambria Math" w:eastAsia="Times New Roman" w:hAnsi="Cambria Math" w:cstheme="minorHAnsi"/>
                       <w:i/>
+                      <w:color w:val="000000"/>
                       <w:sz w:val="28"/>
-                      <w:szCs w:val="24"/>
+                      <w:szCs w:val="28"/>
+                      <w:lang w:eastAsia="ru-RU"/>
                     </w:rPr>
                   </m:ctrlPr>
                 </m:eqArrPr>
@@ -4155,19 +4223,23 @@
                     <m:sSupPr>
                       <m:ctrlPr>
                         <w:rPr>
-                          <w:rFonts w:ascii="Cambria Math" w:hAnsi="Cambria Math"/>
+                          <w:rFonts w:ascii="Cambria Math" w:eastAsia="Times New Roman" w:hAnsi="Cambria Math" w:cstheme="minorHAnsi"/>
                           <w:i/>
+                          <w:color w:val="000000"/>
                           <w:sz w:val="28"/>
-                          <w:szCs w:val="24"/>
+                          <w:szCs w:val="28"/>
+                          <w:lang w:val="en-US" w:eastAsia="ru-RU"/>
                         </w:rPr>
                       </m:ctrlPr>
                     </m:sSupPr>
                     <m:e>
                       <m:r>
                         <w:rPr>
-                          <w:rFonts w:ascii="Cambria Math" w:hAnsi="Cambria Math"/>
+                          <w:rFonts w:ascii="Cambria Math" w:eastAsia="Times New Roman" w:hAnsi="Cambria Math" w:cstheme="minorHAnsi"/>
+                          <w:color w:val="000000"/>
                           <w:sz w:val="28"/>
-                          <w:szCs w:val="24"/>
+                          <w:szCs w:val="28"/>
+                          <w:lang w:val="en-US" w:eastAsia="ru-RU"/>
                         </w:rPr>
                         <m:t>2</m:t>
                       </m:r>
@@ -4175,9 +4247,11 @@
                     <m:sup>
                       <m:r>
                         <w:rPr>
-                          <w:rFonts w:ascii="Cambria Math" w:hAnsi="Cambria Math"/>
+                          <w:rFonts w:ascii="Cambria Math" w:eastAsia="Times New Roman" w:hAnsi="Cambria Math" w:cstheme="minorHAnsi"/>
+                          <w:color w:val="000000"/>
                           <w:sz w:val="28"/>
-                          <w:szCs w:val="24"/>
+                          <w:szCs w:val="28"/>
+                          <w:lang w:val="en-US" w:eastAsia="ru-RU"/>
                         </w:rPr>
                         <m:t>14</m:t>
                       </m:r>
@@ -4185,51 +4259,75 @@
                   </m:sSup>
                   <m:r>
                     <w:rPr>
-                      <w:rFonts w:ascii="Cambria Math" w:hAnsi="Cambria Math"/>
+                      <w:rFonts w:ascii="Cambria Math" w:eastAsia="Times New Roman" w:hAnsi="Cambria Math" w:cstheme="minorHAnsi"/>
+                      <w:color w:val="000000"/>
                       <w:sz w:val="28"/>
-                      <w:szCs w:val="24"/>
+                      <w:szCs w:val="28"/>
+                      <w:lang w:val="en-US" w:eastAsia="ru-RU"/>
                     </w:rPr>
-                    <m:t>≤-</m:t>
+                    <m:t>≤</m:t>
                   </m:r>
                   <m:r>
                     <w:rPr>
-                      <w:rFonts w:ascii="Cambria Math" w:hAnsi="Cambria Math"/>
+                      <w:rFonts w:ascii="Cambria Math" w:eastAsia="Times New Roman" w:hAnsi="Cambria Math" w:cstheme="minorHAnsi"/>
+                      <w:color w:val="000000"/>
                       <w:sz w:val="28"/>
-                      <w:szCs w:val="24"/>
-                      <w:lang w:val="en-US"/>
+                      <w:szCs w:val="28"/>
+                      <w:lang w:eastAsia="ru-RU"/>
                     </w:rPr>
-                    <m:t>B≤</m:t>
+                    <m:t>B</m:t>
+                  </m:r>
+                  <m:r>
+                    <m:rPr>
+                      <m:sty m:val="p"/>
+                    </m:rPr>
+                    <w:rPr>
+                      <w:rFonts w:ascii="Cambria Math" w:eastAsia="Times New Roman" w:hAnsi="Cambria Math" w:cstheme="minorHAnsi"/>
+                      <w:color w:val="000000"/>
+                      <w:sz w:val="28"/>
+                      <w:szCs w:val="28"/>
+                      <w:lang w:val="en-US" w:eastAsia="ru-RU"/>
+                    </w:rPr>
+                    <m:t>≤</m:t>
                   </m:r>
                   <m:sSup>
                     <m:sSupPr>
                       <m:ctrlPr>
                         <w:rPr>
-                          <w:rFonts w:ascii="Cambria Math" w:hAnsi="Cambria Math"/>
-                          <w:i/>
+                          <w:rFonts w:ascii="Cambria Math" w:eastAsia="Times New Roman" w:hAnsi="Cambria Math" w:cstheme="minorHAnsi"/>
+                          <w:color w:val="000000"/>
                           <w:sz w:val="28"/>
-                          <w:szCs w:val="24"/>
-                          <w:lang w:val="en-US"/>
+                          <w:szCs w:val="28"/>
+                          <w:lang w:val="en-US" w:eastAsia="ru-RU"/>
                         </w:rPr>
                       </m:ctrlPr>
                     </m:sSupPr>
                     <m:e>
                       <m:r>
+                        <m:rPr>
+                          <m:sty m:val="p"/>
+                        </m:rPr>
                         <w:rPr>
-                          <w:rFonts w:ascii="Cambria Math" w:hAnsi="Cambria Math"/>
+                          <w:rFonts w:ascii="Cambria Math" w:eastAsia="Times New Roman" w:hAnsi="Cambria Math" w:cstheme="minorHAnsi"/>
+                          <w:color w:val="000000"/>
                           <w:sz w:val="28"/>
-                          <w:szCs w:val="24"/>
-                          <w:lang w:val="en-US"/>
+                          <w:szCs w:val="28"/>
+                          <w:lang w:val="en-US" w:eastAsia="ru-RU"/>
                         </w:rPr>
                         <m:t>2</m:t>
                       </m:r>
                     </m:e>
                     <m:sup>
                       <m:r>
+                        <m:rPr>
+                          <m:sty m:val="p"/>
+                        </m:rPr>
                         <w:rPr>
-                          <w:rFonts w:ascii="Cambria Math" w:hAnsi="Cambria Math"/>
+                          <w:rFonts w:ascii="Cambria Math" w:eastAsia="Times New Roman" w:hAnsi="Cambria Math" w:cstheme="minorHAnsi"/>
+                          <w:color w:val="000000"/>
                           <w:sz w:val="28"/>
-                          <w:szCs w:val="24"/>
-                          <w:lang w:val="en-US"/>
+                          <w:szCs w:val="28"/>
+                          <w:lang w:val="en-US" w:eastAsia="ru-RU"/>
                         </w:rPr>
                         <m:t>15</m:t>
                       </m:r>
@@ -4237,10 +4335,11 @@
                   </m:sSup>
                   <m:r>
                     <w:rPr>
-                      <w:rFonts w:ascii="Cambria Math" w:hAnsi="Cambria Math"/>
+                      <w:rFonts w:ascii="Cambria Math" w:eastAsia="Times New Roman" w:hAnsi="Cambria Math" w:cstheme="minorHAnsi"/>
+                      <w:color w:val="000000"/>
                       <w:sz w:val="28"/>
-                      <w:szCs w:val="24"/>
-                      <w:lang w:val="en-US"/>
+                      <w:szCs w:val="28"/>
+                      <w:lang w:val="en-US" w:eastAsia="ru-RU"/>
                     </w:rPr>
                     <m:t>-1</m:t>
                   </m:r>
@@ -4250,19 +4349,23 @@
                     <m:sSubPr>
                       <m:ctrlPr>
                         <w:rPr>
-                          <w:rFonts w:ascii="Cambria Math" w:eastAsiaTheme="minorEastAsia" w:hAnsi="Cambria Math"/>
+                          <w:rFonts w:ascii="Cambria Math" w:eastAsia="Times New Roman" w:hAnsi="Cambria Math" w:cstheme="minorHAnsi"/>
                           <w:i/>
+                          <w:color w:val="000000"/>
                           <w:sz w:val="28"/>
-                          <w:szCs w:val="24"/>
+                          <w:szCs w:val="28"/>
+                          <w:lang w:eastAsia="ru-RU"/>
                         </w:rPr>
                       </m:ctrlPr>
                     </m:sSubPr>
                     <m:e>
                       <m:r>
                         <w:rPr>
-                          <w:rFonts w:ascii="Cambria Math" w:eastAsiaTheme="minorEastAsia" w:hAnsi="Cambria Math"/>
+                          <w:rFonts w:ascii="Cambria Math" w:eastAsia="Times New Roman" w:hAnsi="Cambria Math" w:cstheme="minorHAnsi"/>
+                          <w:color w:val="000000"/>
                           <w:sz w:val="28"/>
-                          <w:szCs w:val="24"/>
+                          <w:szCs w:val="28"/>
+                          <w:lang w:eastAsia="ru-RU"/>
                         </w:rPr>
                         <m:t>A</m:t>
                       </m:r>
@@ -4270,9 +4373,11 @@
                     <m:sub>
                       <m:r>
                         <w:rPr>
-                          <w:rFonts w:ascii="Cambria Math" w:eastAsiaTheme="minorEastAsia" w:hAnsi="Cambria Math"/>
+                          <w:rFonts w:ascii="Cambria Math" w:eastAsia="Times New Roman" w:hAnsi="Cambria Math" w:cstheme="minorHAnsi"/>
+                          <w:color w:val="000000"/>
                           <w:sz w:val="28"/>
-                          <w:szCs w:val="24"/>
+                          <w:szCs w:val="28"/>
+                          <w:lang w:eastAsia="ru-RU"/>
                         </w:rPr>
                         <m:t>15</m:t>
                       </m:r>
@@ -4280,18 +4385,114 @@
                   </m:sSub>
                   <m:r>
                     <w:rPr>
-                      <w:rFonts w:ascii="Cambria Math" w:eastAsiaTheme="minorEastAsia" w:hAnsi="Cambria Math"/>
+                      <w:rFonts w:ascii="Cambria Math" w:eastAsia="Times New Roman" w:hAnsi="Cambria Math" w:cstheme="minorHAnsi"/>
+                      <w:color w:val="000000"/>
                       <w:sz w:val="28"/>
-                      <w:szCs w:val="24"/>
+                      <w:szCs w:val="28"/>
+                      <w:lang w:eastAsia="ru-RU"/>
                     </w:rPr>
-                    <m:t>=0</m:t>
+                    <m:t>=1,</m:t>
                   </m:r>
+                  <m:sSub>
+                    <m:sSubPr>
+                      <m:ctrlPr>
+                        <w:rPr>
+                          <w:rFonts w:ascii="Cambria Math" w:eastAsia="Times New Roman" w:hAnsi="Cambria Math" w:cstheme="minorHAnsi"/>
+                          <w:i/>
+                          <w:color w:val="000000"/>
+                          <w:sz w:val="28"/>
+                          <w:szCs w:val="28"/>
+                          <w:lang w:eastAsia="ru-RU"/>
+                        </w:rPr>
+                      </m:ctrlPr>
+                    </m:sSubPr>
+                    <m:e>
+                      <m:r>
+                        <w:rPr>
+                          <w:rFonts w:ascii="Cambria Math" w:eastAsia="Times New Roman" w:hAnsi="Cambria Math" w:cstheme="minorHAnsi"/>
+                          <w:color w:val="000000"/>
+                          <w:sz w:val="28"/>
+                          <w:szCs w:val="28"/>
+                          <w:lang w:eastAsia="ru-RU"/>
+                        </w:rPr>
+                        <m:t>C</m:t>
+                      </m:r>
+                    </m:e>
+                    <m:sub>
+                      <m:r>
+                        <w:rPr>
+                          <w:rFonts w:ascii="Cambria Math" w:eastAsia="Times New Roman" w:hAnsi="Cambria Math" w:cstheme="minorHAnsi"/>
+                          <w:color w:val="000000"/>
+                          <w:sz w:val="28"/>
+                          <w:szCs w:val="28"/>
+                          <w:lang w:eastAsia="ru-RU"/>
+                        </w:rPr>
+                        <m:t>15</m:t>
+                      </m:r>
+                    </m:sub>
+                  </m:sSub>
                   <m:r>
                     <w:rPr>
-                      <w:rFonts w:ascii="Cambria Math" w:eastAsiaTheme="minorEastAsia" w:hAnsi="Cambria Math"/>
+                      <w:rFonts w:ascii="Cambria Math" w:eastAsia="Times New Roman" w:hAnsi="Cambria Math" w:cstheme="minorHAnsi"/>
+                      <w:color w:val="000000"/>
                       <w:sz w:val="28"/>
-                      <w:szCs w:val="24"/>
-                      <w:lang w:val="en-US"/>
+                      <w:szCs w:val="28"/>
+                      <w:lang w:eastAsia="ru-RU"/>
+                    </w:rPr>
+                    <m:t>=1</m:t>
+                  </m:r>
+                  <m:ctrlPr>
+                    <w:rPr>
+                      <w:rFonts w:ascii="Cambria Math" w:eastAsia="Cambria Math" w:hAnsi="Cambria Math" w:cs="Cambria Math"/>
+                      <w:i/>
+                      <w:color w:val="000000"/>
+                      <w:sz w:val="28"/>
+                      <w:szCs w:val="28"/>
+                    </w:rPr>
+                  </m:ctrlPr>
+                </m:e>
+                <m:e>
+                  <m:sSub>
+                    <m:sSubPr>
+                      <m:ctrlPr>
+                        <w:rPr>
+                          <w:rFonts w:ascii="Cambria Math" w:eastAsia="Cambria Math" w:hAnsi="Cambria Math" w:cs="Cambria Math"/>
+                          <w:i/>
+                          <w:color w:val="000000"/>
+                          <w:sz w:val="28"/>
+                          <w:szCs w:val="28"/>
+                        </w:rPr>
+                      </m:ctrlPr>
+                    </m:sSubPr>
+                    <m:e>
+                      <m:r>
+                        <w:rPr>
+                          <w:rFonts w:ascii="Cambria Math" w:eastAsia="Cambria Math" w:hAnsi="Cambria Math" w:cs="Cambria Math"/>
+                          <w:color w:val="000000"/>
+                          <w:sz w:val="28"/>
+                          <w:szCs w:val="28"/>
+                        </w:rPr>
+                        <m:t>A</m:t>
+                      </m:r>
+                    </m:e>
+                    <m:sub>
+                      <m:r>
+                        <w:rPr>
+                          <w:rFonts w:ascii="Cambria Math" w:eastAsia="Cambria Math" w:hAnsi="Cambria Math" w:cs="Cambria Math"/>
+                          <w:color w:val="000000"/>
+                          <w:sz w:val="28"/>
+                          <w:szCs w:val="28"/>
+                        </w:rPr>
+                        <m:t>i</m:t>
+                      </m:r>
+                    </m:sub>
+                  </m:sSub>
+                  <m:r>
+                    <w:rPr>
+                      <w:rFonts w:ascii="Cambria Math" w:eastAsia="Cambria Math" w:hAnsi="Cambria Math" w:cs="Cambria Math"/>
+                      <w:color w:val="000000"/>
+                      <w:sz w:val="28"/>
+                      <w:szCs w:val="28"/>
                     </w:rPr>
                     <m:t>,</m:t>
                   </m:r>
@@ -4299,21 +4500,21 @@
                     <m:sSubPr>
                       <m:ctrlPr>
                         <w:rPr>
-                          <w:rFonts w:ascii="Cambria Math" w:eastAsiaTheme="minorEastAsia" w:hAnsi="Cambria Math"/>
+                          <w:rFonts w:ascii="Cambria Math" w:eastAsia="Cambria Math" w:hAnsi="Cambria Math" w:cs="Cambria Math"/>
                           <w:i/>
+                          <w:color w:val="000000"/>
                           <w:sz w:val="28"/>
-                          <w:szCs w:val="24"/>
-                          <w:lang w:val="en-US"/>
+                          <w:szCs w:val="28"/>
                         </w:rPr>
                       </m:ctrlPr>
                     </m:sSubPr>
                     <m:e>
                       <m:r>
                         <w:rPr>
-                          <w:rFonts w:ascii="Cambria Math" w:eastAsiaTheme="minorEastAsia" w:hAnsi="Cambria Math"/>
+                          <w:rFonts w:ascii="Cambria Math" w:eastAsia="Cambria Math" w:hAnsi="Cambria Math" w:cs="Cambria Math"/>
+                          <w:color w:val="000000"/>
                           <w:sz w:val="28"/>
-                          <w:szCs w:val="24"/>
-                          <w:lang w:val="en-US"/>
+                          <w:szCs w:val="28"/>
                         </w:rPr>
                         <m:t>C</m:t>
                       </m:r>
@@ -4321,56 +4522,10 @@
                     <m:sub>
                       <m:r>
                         <w:rPr>
-                          <w:rFonts w:ascii="Cambria Math" w:eastAsiaTheme="minorEastAsia" w:hAnsi="Cambria Math"/>
+                          <w:rFonts w:ascii="Cambria Math" w:eastAsia="Cambria Math" w:hAnsi="Cambria Math" w:cs="Cambria Math"/>
+                          <w:color w:val="000000"/>
                           <w:sz w:val="28"/>
-                          <w:szCs w:val="24"/>
-                          <w:lang w:val="en-US"/>
-                        </w:rPr>
-                        <m:t>15</m:t>
-                      </m:r>
-                    </m:sub>
-                  </m:sSub>
-                  <m:r>
-                    <w:rPr>
-                      <w:rFonts w:ascii="Cambria Math" w:eastAsiaTheme="minorEastAsia" w:hAnsi="Cambria Math"/>
-                      <w:sz w:val="28"/>
-                      <w:szCs w:val="24"/>
-                      <w:lang w:val="en-US"/>
-                    </w:rPr>
-                    <m:t>=0</m:t>
-                  </m:r>
-                </m:e>
-                <m:e>
-                  <m:sSub>
-                    <m:sSubPr>
-                      <m:ctrlPr>
-                        <w:rPr>
-                          <w:rFonts w:ascii="Cambria Math" w:hAnsi="Cambria Math"/>
-                          <w:i/>
-                          <w:sz w:val="28"/>
-                          <w:szCs w:val="24"/>
-                          <w:lang w:val="en-US"/>
-                        </w:rPr>
-                      </m:ctrlPr>
-                    </m:sSubPr>
-                    <m:e>
-                      <m:r>
-                        <w:rPr>
-                          <w:rFonts w:ascii="Cambria Math" w:hAnsi="Cambria Math"/>
-                          <w:sz w:val="28"/>
-                          <w:szCs w:val="24"/>
-                          <w:lang w:val="en-US"/>
-                        </w:rPr>
-                        <m:t>A</m:t>
-                      </m:r>
-                    </m:e>
-                    <m:sub>
-                      <m:r>
-                        <w:rPr>
-                          <w:rFonts w:ascii="Cambria Math" w:hAnsi="Cambria Math"/>
-                          <w:sz w:val="28"/>
-                          <w:szCs w:val="24"/>
-                          <w:lang w:val="en-US"/>
+                          <w:szCs w:val="28"/>
                         </w:rPr>
                         <m:t>i</m:t>
                       </m:r>
@@ -4378,56 +4533,12 @@
                   </m:sSub>
                   <m:r>
                     <w:rPr>
-                      <w:rFonts w:ascii="Cambria Math" w:hAnsi="Cambria Math"/>
+                      <w:rFonts w:ascii="Cambria Math" w:eastAsia="Cambria Math" w:hAnsi="Cambria Math" w:cs="Cambria Math"/>
+                      <w:color w:val="000000"/>
                       <w:sz w:val="28"/>
-                      <w:szCs w:val="24"/>
-                      <w:lang w:val="en-US"/>
+                      <w:szCs w:val="28"/>
                     </w:rPr>
-                    <m:t>,</m:t>
-                  </m:r>
-                  <m:sSub>
-                    <m:sSubPr>
-                      <m:ctrlPr>
-                        <w:rPr>
-                          <w:rFonts w:ascii="Cambria Math" w:hAnsi="Cambria Math"/>
-                          <w:i/>
-                          <w:sz w:val="28"/>
-                          <w:szCs w:val="24"/>
-                          <w:lang w:val="en-US"/>
-                        </w:rPr>
-                      </m:ctrlPr>
-                    </m:sSubPr>
-                    <m:e>
-                      <m:r>
-                        <w:rPr>
-                          <w:rFonts w:ascii="Cambria Math" w:hAnsi="Cambria Math"/>
-                          <w:sz w:val="28"/>
-                          <w:szCs w:val="24"/>
-                          <w:lang w:val="en-US"/>
-                        </w:rPr>
-                        <m:t>C</m:t>
-                      </m:r>
-                    </m:e>
-                    <m:sub>
-                      <m:r>
-                        <w:rPr>
-                          <w:rFonts w:ascii="Cambria Math" w:hAnsi="Cambria Math"/>
-                          <w:sz w:val="28"/>
-                          <w:szCs w:val="24"/>
-                          <w:lang w:val="en-US"/>
-                        </w:rPr>
-                        <m:t>i</m:t>
-                      </m:r>
-                    </m:sub>
-                  </m:sSub>
-                  <m:r>
-                    <w:rPr>
-                      <w:rFonts w:ascii="Cambria Math" w:hAnsi="Cambria Math"/>
-                      <w:sz w:val="28"/>
-                      <w:szCs w:val="24"/>
-                      <w:lang w:val="en-US"/>
-                    </w:rPr>
-                    <m:t>∈</m:t>
+                    <m:t xml:space="preserve"> ∈</m:t>
                   </m:r>
                   <m:d>
                     <m:dPr>
@@ -4435,21 +4546,21 @@
                       <m:endChr m:val="}"/>
                       <m:ctrlPr>
                         <w:rPr>
-                          <w:rFonts w:ascii="Cambria Math" w:hAnsi="Cambria Math"/>
+                          <w:rFonts w:ascii="Cambria Math" w:eastAsia="Cambria Math" w:hAnsi="Cambria Math" w:cs="Cambria Math"/>
                           <w:i/>
+                          <w:color w:val="000000"/>
                           <w:sz w:val="28"/>
-                          <w:szCs w:val="24"/>
-                          <w:lang w:val="en-US"/>
+                          <w:szCs w:val="28"/>
                         </w:rPr>
                       </m:ctrlPr>
                     </m:dPr>
                     <m:e>
                       <m:r>
                         <w:rPr>
-                          <w:rFonts w:ascii="Cambria Math" w:hAnsi="Cambria Math"/>
+                          <w:rFonts w:ascii="Cambria Math" w:eastAsia="Cambria Math" w:hAnsi="Cambria Math" w:cs="Cambria Math"/>
+                          <w:color w:val="000000"/>
                           <w:sz w:val="28"/>
-                          <w:szCs w:val="24"/>
-                          <w:lang w:val="en-US"/>
+                          <w:szCs w:val="28"/>
                         </w:rPr>
                         <m:t>0,1</m:t>
                       </m:r>
@@ -4457,20 +4568,22 @@
                   </m:d>
                   <m:r>
                     <w:rPr>
-                      <w:rFonts w:ascii="Cambria Math" w:hAnsi="Cambria Math"/>
+                      <w:rFonts w:ascii="Cambria Math" w:eastAsia="Cambria Math" w:hAnsi="Cambria Math" w:cs="Cambria Math"/>
+                      <w:color w:val="000000"/>
                       <w:sz w:val="28"/>
-                      <w:szCs w:val="24"/>
+                      <w:szCs w:val="28"/>
                     </w:rPr>
-                    <m:t>, где 0≤</m:t>
+                    <m:t xml:space="preserve">, где </m:t>
                   </m:r>
                   <m:r>
                     <w:rPr>
-                      <w:rFonts w:ascii="Cambria Math" w:hAnsi="Cambria Math"/>
+                      <w:rFonts w:ascii="Cambria Math" w:eastAsia="Cambria Math" w:hAnsi="Cambria Math" w:cs="Cambria Math"/>
+                      <w:color w:val="000000"/>
                       <w:sz w:val="28"/>
-                      <w:szCs w:val="24"/>
+                      <w:szCs w:val="28"/>
                       <w:lang w:val="en-US"/>
                     </w:rPr>
-                    <m:t>i≤14</m:t>
+                    <m:t>0≤i≤14</m:t>
                   </m:r>
                 </m:e>
               </m:eqArr>
@@ -4498,11 +4611,15 @@
     </w:p>
     <w:p>
       <w:pPr>
-        <w:rPr>
-          <w:rFonts w:eastAsiaTheme="minorEastAsia"/>
-          <w:i/>
-          <w:sz w:val="28"/>
-          <w:szCs w:val="24"/>
+        <w:spacing w:before="120" w:after="120" w:line="360" w:lineRule="auto"/>
+        <w:ind w:left="360"/>
+        <w:jc w:val="both"/>
+        <w:rPr>
+          <w:rFonts w:eastAsia="Times New Roman" w:cstheme="minorHAnsi"/>
+          <w:color w:val="000000"/>
+          <w:sz w:val="28"/>
+          <w:szCs w:val="28"/>
+          <w:lang w:eastAsia="ru-RU"/>
         </w:rPr>
       </w:pPr>
       <m:oMathPara>
@@ -4513,10 +4630,12 @@
               <m:endChr m:val=""/>
               <m:ctrlPr>
                 <w:rPr>
-                  <w:rFonts w:ascii="Cambria Math" w:eastAsiaTheme="minorEastAsia" w:hAnsi="Cambria Math"/>
+                  <w:rFonts w:ascii="Cambria Math" w:eastAsia="Times New Roman" w:hAnsi="Cambria Math" w:cstheme="minorHAnsi"/>
                   <w:i/>
+                  <w:color w:val="000000"/>
                   <w:sz w:val="28"/>
-                  <w:szCs w:val="24"/>
+                  <w:szCs w:val="28"/>
+                  <w:lang w:eastAsia="ru-RU"/>
                 </w:rPr>
               </m:ctrlPr>
             </m:dPr>
@@ -4525,49 +4644,49 @@
                 <m:eqArrPr>
                   <m:ctrlPr>
                     <w:rPr>
-                      <w:rFonts w:ascii="Cambria Math" w:eastAsiaTheme="minorEastAsia" w:hAnsi="Cambria Math"/>
+                      <w:rFonts w:ascii="Cambria Math" w:eastAsia="Times New Roman" w:hAnsi="Cambria Math" w:cstheme="minorHAnsi"/>
                       <w:i/>
+                      <w:color w:val="000000"/>
                       <w:sz w:val="28"/>
-                      <w:szCs w:val="24"/>
+                      <w:szCs w:val="28"/>
+                      <w:lang w:eastAsia="ru-RU"/>
                     </w:rPr>
                   </m:ctrlPr>
                 </m:eqArrPr>
                 <m:e>
-                  <m:r>
-                    <w:rPr>
-                      <w:rFonts w:ascii="Cambria Math" w:hAnsi="Cambria Math"/>
-                      <w:sz w:val="28"/>
-                      <w:szCs w:val="24"/>
-                    </w:rPr>
-                    <m:t>-</m:t>
-                  </m:r>
                   <m:sSup>
                     <m:sSupPr>
                       <m:ctrlPr>
                         <w:rPr>
-                          <w:rFonts w:ascii="Cambria Math" w:hAnsi="Cambria Math"/>
+                          <w:rFonts w:ascii="Cambria Math" w:eastAsia="Times New Roman" w:hAnsi="Cambria Math" w:cstheme="minorHAnsi"/>
                           <w:i/>
+                          <w:color w:val="000000"/>
                           <w:sz w:val="28"/>
-                          <w:szCs w:val="24"/>
+                          <w:szCs w:val="28"/>
+                          <w:lang w:val="en-US" w:eastAsia="ru-RU"/>
                         </w:rPr>
                       </m:ctrlPr>
                     </m:sSupPr>
                     <m:e>
                       <m:r>
                         <w:rPr>
-                          <w:rFonts w:ascii="Cambria Math" w:hAnsi="Cambria Math"/>
+                          <w:rFonts w:ascii="Cambria Math" w:eastAsia="Times New Roman" w:hAnsi="Cambria Math" w:cstheme="minorHAnsi"/>
+                          <w:color w:val="000000"/>
                           <w:sz w:val="28"/>
-                          <w:szCs w:val="24"/>
+                          <w:szCs w:val="28"/>
+                          <w:lang w:val="en-US" w:eastAsia="ru-RU"/>
                         </w:rPr>
-                        <m:t>2</m:t>
+                        <m:t>-2</m:t>
                       </m:r>
                     </m:e>
                     <m:sup>
                       <m:r>
                         <w:rPr>
-                          <w:rFonts w:ascii="Cambria Math" w:hAnsi="Cambria Math"/>
+                          <w:rFonts w:ascii="Cambria Math" w:eastAsia="Times New Roman" w:hAnsi="Cambria Math" w:cstheme="minorHAnsi"/>
+                          <w:color w:val="000000"/>
                           <w:sz w:val="28"/>
-                          <w:szCs w:val="24"/>
+                          <w:szCs w:val="28"/>
+                          <w:lang w:val="en-US" w:eastAsia="ru-RU"/>
                         </w:rPr>
                         <m:t>15</m:t>
                       </m:r>
@@ -4575,51 +4694,65 @@
                   </m:sSup>
                   <m:r>
                     <w:rPr>
-                      <w:rFonts w:ascii="Cambria Math" w:hAnsi="Cambria Math"/>
+                      <w:rFonts w:ascii="Cambria Math" w:eastAsia="Times New Roman" w:hAnsi="Cambria Math" w:cstheme="minorHAnsi"/>
+                      <w:color w:val="000000"/>
                       <w:sz w:val="28"/>
-                      <w:szCs w:val="24"/>
+                      <w:szCs w:val="28"/>
+                      <w:lang w:val="en-US" w:eastAsia="ru-RU"/>
+                    </w:rPr>
+                    <m:t>≤B</m:t>
+                  </m:r>
+                  <m:r>
+                    <m:rPr>
+                      <m:sty m:val="p"/>
+                    </m:rPr>
+                    <w:rPr>
+                      <w:rFonts w:ascii="Cambria Math" w:eastAsia="Times New Roman" w:hAnsi="Cambria Math" w:cstheme="minorHAnsi"/>
+                      <w:color w:val="000000"/>
+                      <w:sz w:val="28"/>
+                      <w:szCs w:val="28"/>
+                      <w:lang w:val="en-US" w:eastAsia="ru-RU"/>
                     </w:rPr>
                     <m:t>≤-</m:t>
-                  </m:r>
-                  <m:r>
-                    <w:rPr>
-                      <w:rFonts w:ascii="Cambria Math" w:hAnsi="Cambria Math"/>
-                      <w:sz w:val="28"/>
-                      <w:szCs w:val="24"/>
-                      <w:lang w:val="en-US"/>
-                    </w:rPr>
-                    <m:t>B≤</m:t>
                   </m:r>
                   <m:sSup>
                     <m:sSupPr>
                       <m:ctrlPr>
                         <w:rPr>
-                          <w:rFonts w:ascii="Cambria Math" w:hAnsi="Cambria Math"/>
-                          <w:i/>
+                          <w:rFonts w:ascii="Cambria Math" w:eastAsia="Times New Roman" w:hAnsi="Cambria Math" w:cstheme="minorHAnsi"/>
+                          <w:color w:val="000000"/>
                           <w:sz w:val="28"/>
-                          <w:szCs w:val="24"/>
-                          <w:lang w:val="en-US"/>
+                          <w:szCs w:val="28"/>
+                          <w:lang w:val="en-US" w:eastAsia="ru-RU"/>
                         </w:rPr>
                       </m:ctrlPr>
                     </m:sSupPr>
                     <m:e>
                       <m:r>
+                        <m:rPr>
+                          <m:sty m:val="p"/>
+                        </m:rPr>
                         <w:rPr>
-                          <w:rFonts w:ascii="Cambria Math" w:hAnsi="Cambria Math"/>
+                          <w:rFonts w:ascii="Cambria Math" w:eastAsia="Times New Roman" w:hAnsi="Cambria Math" w:cstheme="minorHAnsi"/>
+                          <w:color w:val="000000"/>
                           <w:sz w:val="28"/>
-                          <w:szCs w:val="24"/>
-                          <w:lang w:val="en-US"/>
+                          <w:szCs w:val="28"/>
+                          <w:lang w:val="en-US" w:eastAsia="ru-RU"/>
                         </w:rPr>
-                        <m:t>-2</m:t>
+                        <m:t>2</m:t>
                       </m:r>
                     </m:e>
                     <m:sup>
                       <m:r>
+                        <m:rPr>
+                          <m:sty m:val="p"/>
+                        </m:rPr>
                         <w:rPr>
-                          <w:rFonts w:ascii="Cambria Math" w:hAnsi="Cambria Math"/>
+                          <w:rFonts w:ascii="Cambria Math" w:eastAsia="Times New Roman" w:hAnsi="Cambria Math" w:cstheme="minorHAnsi"/>
+                          <w:color w:val="000000"/>
                           <w:sz w:val="28"/>
-                          <w:szCs w:val="24"/>
-                          <w:lang w:val="en-US"/>
+                          <w:szCs w:val="28"/>
+                          <w:lang w:val="en-US" w:eastAsia="ru-RU"/>
                         </w:rPr>
                         <m:t>14</m:t>
                       </m:r>
@@ -4627,356 +4760,37 @@
                   </m:sSup>
                   <m:r>
                     <w:rPr>
-                      <w:rFonts w:ascii="Cambria Math" w:hAnsi="Cambria Math"/>
+                      <w:rFonts w:ascii="Cambria Math" w:eastAsia="Times New Roman" w:hAnsi="Cambria Math" w:cstheme="minorHAnsi"/>
+                      <w:color w:val="000000"/>
                       <w:sz w:val="28"/>
-                      <w:szCs w:val="24"/>
-                      <w:lang w:val="en-US"/>
+                      <w:szCs w:val="28"/>
+                      <w:lang w:val="en-US" w:eastAsia="ru-RU"/>
                     </w:rPr>
                     <m:t>-1</m:t>
                   </m:r>
-                </m:e>
-                <m:e>
-                  <m:d>
-                    <m:dPr>
-                      <m:begChr m:val="["/>
-                      <m:endChr m:val=""/>
-                      <m:ctrlPr>
-                        <w:rPr>
-                          <w:rFonts w:ascii="Cambria Math" w:eastAsiaTheme="minorEastAsia" w:hAnsi="Cambria Math"/>
-                          <w:i/>
-                          <w:sz w:val="28"/>
-                          <w:szCs w:val="24"/>
-                        </w:rPr>
-                      </m:ctrlPr>
-                    </m:dPr>
-                    <m:e>
-                      <m:eqArr>
-                        <m:eqArrPr>
-                          <m:ctrlPr>
-                            <w:rPr>
-                              <w:rFonts w:ascii="Cambria Math" w:eastAsiaTheme="minorEastAsia" w:hAnsi="Cambria Math"/>
-                              <w:i/>
-                              <w:sz w:val="28"/>
-                              <w:szCs w:val="24"/>
-                            </w:rPr>
-                          </m:ctrlPr>
-                        </m:eqArrPr>
-                        <m:e>
-                          <m:sSub>
-                            <m:sSubPr>
-                              <m:ctrlPr>
-                                <w:rPr>
-                                  <w:rFonts w:ascii="Cambria Math" w:eastAsiaTheme="minorEastAsia" w:hAnsi="Cambria Math"/>
-                                  <w:i/>
-                                  <w:sz w:val="28"/>
-                                  <w:szCs w:val="24"/>
-                                </w:rPr>
-                              </m:ctrlPr>
-                            </m:sSubPr>
-                            <m:e>
-                              <m:r>
-                                <w:rPr>
-                                  <w:rFonts w:ascii="Cambria Math" w:eastAsiaTheme="minorEastAsia" w:hAnsi="Cambria Math"/>
-                                  <w:sz w:val="28"/>
-                                  <w:szCs w:val="24"/>
-                                </w:rPr>
-                                <m:t>A</m:t>
-                              </m:r>
-                            </m:e>
-                            <m:sub>
-                              <m:r>
-                                <w:rPr>
-                                  <w:rFonts w:ascii="Cambria Math" w:eastAsiaTheme="minorEastAsia" w:hAnsi="Cambria Math"/>
-                                  <w:sz w:val="28"/>
-                                  <w:szCs w:val="24"/>
-                                </w:rPr>
-                                <m:t>15</m:t>
-                              </m:r>
-                            </m:sub>
-                          </m:sSub>
-                          <m:r>
-                            <w:rPr>
-                              <w:rFonts w:ascii="Cambria Math" w:eastAsiaTheme="minorEastAsia" w:hAnsi="Cambria Math"/>
-                              <w:sz w:val="28"/>
-                              <w:szCs w:val="24"/>
-                            </w:rPr>
-                            <m:t>=1</m:t>
-                          </m:r>
-                          <m:r>
-                            <w:rPr>
-                              <w:rFonts w:ascii="Cambria Math" w:eastAsiaTheme="minorEastAsia" w:hAnsi="Cambria Math"/>
-                              <w:sz w:val="28"/>
-                              <w:szCs w:val="24"/>
-                              <w:lang w:val="en-US"/>
-                            </w:rPr>
-                            <m:t>,</m:t>
-                          </m:r>
-                          <m:sSub>
-                            <m:sSubPr>
-                              <m:ctrlPr>
-                                <w:rPr>
-                                  <w:rFonts w:ascii="Cambria Math" w:eastAsiaTheme="minorEastAsia" w:hAnsi="Cambria Math"/>
-                                  <w:i/>
-                                  <w:sz w:val="28"/>
-                                  <w:szCs w:val="24"/>
-                                  <w:lang w:val="en-US"/>
-                                </w:rPr>
-                              </m:ctrlPr>
-                            </m:sSubPr>
-                            <m:e>
-                              <m:r>
-                                <w:rPr>
-                                  <w:rFonts w:ascii="Cambria Math" w:eastAsiaTheme="minorEastAsia" w:hAnsi="Cambria Math"/>
-                                  <w:sz w:val="28"/>
-                                  <w:szCs w:val="24"/>
-                                  <w:lang w:val="en-US"/>
-                                </w:rPr>
-                                <m:t>C</m:t>
-                              </m:r>
-                            </m:e>
-                            <m:sub>
-                              <m:r>
-                                <w:rPr>
-                                  <w:rFonts w:ascii="Cambria Math" w:eastAsiaTheme="minorEastAsia" w:hAnsi="Cambria Math"/>
-                                  <w:sz w:val="28"/>
-                                  <w:szCs w:val="24"/>
-                                  <w:lang w:val="en-US"/>
-                                </w:rPr>
-                                <m:t>15</m:t>
-                              </m:r>
-                            </m:sub>
-                          </m:sSub>
-                          <m:r>
-                            <w:rPr>
-                              <w:rFonts w:ascii="Cambria Math" w:eastAsiaTheme="minorEastAsia" w:hAnsi="Cambria Math"/>
-                              <w:sz w:val="28"/>
-                              <w:szCs w:val="24"/>
-                              <w:lang w:val="en-US"/>
-                            </w:rPr>
-                            <m:t>=1</m:t>
-                          </m:r>
-                        </m:e>
-                        <m:e>
-                          <m:sSub>
-                            <m:sSubPr>
-                              <m:ctrlPr>
-                                <w:rPr>
-                                  <w:rFonts w:ascii="Cambria Math" w:eastAsiaTheme="minorEastAsia" w:hAnsi="Cambria Math"/>
-                                  <w:i/>
-                                  <w:sz w:val="28"/>
-                                  <w:szCs w:val="24"/>
-                                </w:rPr>
-                              </m:ctrlPr>
-                            </m:sSubPr>
-                            <m:e>
-                              <m:r>
-                                <w:rPr>
-                                  <w:rFonts w:ascii="Cambria Math" w:eastAsiaTheme="minorEastAsia" w:hAnsi="Cambria Math"/>
-                                  <w:sz w:val="28"/>
-                                  <w:szCs w:val="24"/>
-                                </w:rPr>
-                                <m:t>A</m:t>
-                              </m:r>
-                            </m:e>
-                            <m:sub>
-                              <m:r>
-                                <w:rPr>
-                                  <w:rFonts w:ascii="Cambria Math" w:eastAsiaTheme="minorEastAsia" w:hAnsi="Cambria Math"/>
-                                  <w:sz w:val="28"/>
-                                  <w:szCs w:val="24"/>
-                                </w:rPr>
-                                <m:t>15</m:t>
-                              </m:r>
-                            </m:sub>
-                          </m:sSub>
-                          <m:r>
-                            <w:rPr>
-                              <w:rFonts w:ascii="Cambria Math" w:eastAsiaTheme="minorEastAsia" w:hAnsi="Cambria Math"/>
-                              <w:sz w:val="28"/>
-                              <w:szCs w:val="24"/>
-                            </w:rPr>
-                            <m:t>=0</m:t>
-                          </m:r>
-                          <m:r>
-                            <w:rPr>
-                              <w:rFonts w:ascii="Cambria Math" w:eastAsiaTheme="minorEastAsia" w:hAnsi="Cambria Math"/>
-                              <w:sz w:val="28"/>
-                              <w:szCs w:val="24"/>
-                              <w:lang w:val="en-US"/>
-                            </w:rPr>
-                            <m:t>,</m:t>
-                          </m:r>
-                          <m:sSub>
-                            <m:sSubPr>
-                              <m:ctrlPr>
-                                <w:rPr>
-                                  <w:rFonts w:ascii="Cambria Math" w:eastAsiaTheme="minorEastAsia" w:hAnsi="Cambria Math"/>
-                                  <w:i/>
-                                  <w:sz w:val="28"/>
-                                  <w:szCs w:val="24"/>
-                                  <w:lang w:val="en-US"/>
-                                </w:rPr>
-                              </m:ctrlPr>
-                            </m:sSubPr>
-                            <m:e>
-                              <m:r>
-                                <w:rPr>
-                                  <w:rFonts w:ascii="Cambria Math" w:eastAsiaTheme="minorEastAsia" w:hAnsi="Cambria Math"/>
-                                  <w:sz w:val="28"/>
-                                  <w:szCs w:val="24"/>
-                                  <w:lang w:val="en-US"/>
-                                </w:rPr>
-                                <m:t>C</m:t>
-                              </m:r>
-                            </m:e>
-                            <m:sub>
-                              <m:r>
-                                <w:rPr>
-                                  <w:rFonts w:ascii="Cambria Math" w:eastAsiaTheme="minorEastAsia" w:hAnsi="Cambria Math"/>
-                                  <w:sz w:val="28"/>
-                                  <w:szCs w:val="24"/>
-                                  <w:lang w:val="en-US"/>
-                                </w:rPr>
-                                <m:t>15</m:t>
-                              </m:r>
-                            </m:sub>
-                          </m:sSub>
-                          <m:r>
-                            <w:rPr>
-                              <w:rFonts w:ascii="Cambria Math" w:eastAsiaTheme="minorEastAsia" w:hAnsi="Cambria Math"/>
-                              <w:sz w:val="28"/>
-                              <w:szCs w:val="24"/>
-                              <w:lang w:val="en-US"/>
-                            </w:rPr>
-                            <m:t>=1</m:t>
-                          </m:r>
-                          <m:ctrlPr>
-                            <w:rPr>
-                              <w:rFonts w:ascii="Cambria Math" w:eastAsia="Cambria Math" w:hAnsi="Cambria Math" w:cs="Cambria Math"/>
-                              <w:i/>
-                              <w:sz w:val="28"/>
-                            </w:rPr>
-                          </m:ctrlPr>
-                        </m:e>
-                        <m:e>
-                          <m:sSub>
-                            <m:sSubPr>
-                              <m:ctrlPr>
-                                <w:rPr>
-                                  <w:rFonts w:ascii="Cambria Math" w:eastAsiaTheme="minorEastAsia" w:hAnsi="Cambria Math"/>
-                                  <w:i/>
-                                  <w:sz w:val="28"/>
-                                  <w:szCs w:val="24"/>
-                                </w:rPr>
-                              </m:ctrlPr>
-                            </m:sSubPr>
-                            <m:e>
-                              <m:r>
-                                <w:rPr>
-                                  <w:rFonts w:ascii="Cambria Math" w:eastAsiaTheme="minorEastAsia" w:hAnsi="Cambria Math"/>
-                                  <w:sz w:val="28"/>
-                                  <w:szCs w:val="24"/>
-                                </w:rPr>
-                                <m:t>A</m:t>
-                              </m:r>
-                            </m:e>
-                            <m:sub>
-                              <m:r>
-                                <w:rPr>
-                                  <w:rFonts w:ascii="Cambria Math" w:eastAsiaTheme="minorEastAsia" w:hAnsi="Cambria Math"/>
-                                  <w:sz w:val="28"/>
-                                  <w:szCs w:val="24"/>
-                                </w:rPr>
-                                <m:t>15</m:t>
-                              </m:r>
-                            </m:sub>
-                          </m:sSub>
-                          <m:r>
-                            <w:rPr>
-                              <w:rFonts w:ascii="Cambria Math" w:eastAsiaTheme="minorEastAsia" w:hAnsi="Cambria Math"/>
-                              <w:sz w:val="28"/>
-                              <w:szCs w:val="24"/>
-                            </w:rPr>
-                            <m:t>=1</m:t>
-                          </m:r>
-                          <m:r>
-                            <w:rPr>
-                              <w:rFonts w:ascii="Cambria Math" w:eastAsiaTheme="minorEastAsia" w:hAnsi="Cambria Math"/>
-                              <w:sz w:val="28"/>
-                              <w:szCs w:val="24"/>
-                              <w:lang w:val="en-US"/>
-                            </w:rPr>
-                            <m:t>,</m:t>
-                          </m:r>
-                          <m:sSub>
-                            <m:sSubPr>
-                              <m:ctrlPr>
-                                <w:rPr>
-                                  <w:rFonts w:ascii="Cambria Math" w:eastAsiaTheme="minorEastAsia" w:hAnsi="Cambria Math"/>
-                                  <w:i/>
-                                  <w:sz w:val="28"/>
-                                  <w:szCs w:val="24"/>
-                                  <w:lang w:val="en-US"/>
-                                </w:rPr>
-                              </m:ctrlPr>
-                            </m:sSubPr>
-                            <m:e>
-                              <m:r>
-                                <w:rPr>
-                                  <w:rFonts w:ascii="Cambria Math" w:eastAsiaTheme="minorEastAsia" w:hAnsi="Cambria Math"/>
-                                  <w:sz w:val="28"/>
-                                  <w:szCs w:val="24"/>
-                                  <w:lang w:val="en-US"/>
-                                </w:rPr>
-                                <m:t>C</m:t>
-                              </m:r>
-                            </m:e>
-                            <m:sub>
-                              <m:r>
-                                <w:rPr>
-                                  <w:rFonts w:ascii="Cambria Math" w:eastAsiaTheme="minorEastAsia" w:hAnsi="Cambria Math"/>
-                                  <w:sz w:val="28"/>
-                                  <w:szCs w:val="24"/>
-                                  <w:lang w:val="en-US"/>
-                                </w:rPr>
-                                <m:t>15</m:t>
-                              </m:r>
-                            </m:sub>
-                          </m:sSub>
-                          <m:r>
-                            <w:rPr>
-                              <w:rFonts w:ascii="Cambria Math" w:eastAsiaTheme="minorEastAsia" w:hAnsi="Cambria Math"/>
-                              <w:sz w:val="28"/>
-                              <w:szCs w:val="24"/>
-                              <w:lang w:val="en-US"/>
-                            </w:rPr>
-                            <m:t>=0</m:t>
-                          </m:r>
-                        </m:e>
-                      </m:eqArr>
-                    </m:e>
-                  </m:d>
                 </m:e>
                 <m:e>
                   <m:sSub>
                     <m:sSubPr>
                       <m:ctrlPr>
                         <w:rPr>
-                          <w:rFonts w:ascii="Cambria Math" w:hAnsi="Cambria Math"/>
+                          <w:rFonts w:ascii="Cambria Math" w:eastAsia="Times New Roman" w:hAnsi="Cambria Math" w:cstheme="minorHAnsi"/>
                           <w:i/>
+                          <w:color w:val="000000"/>
                           <w:sz w:val="28"/>
-                          <w:szCs w:val="24"/>
-                          <w:lang w:val="en-US"/>
+                          <w:szCs w:val="28"/>
+                          <w:lang w:eastAsia="ru-RU"/>
                         </w:rPr>
                       </m:ctrlPr>
                     </m:sSubPr>
                     <m:e>
                       <m:r>
                         <w:rPr>
-                          <w:rFonts w:ascii="Cambria Math" w:hAnsi="Cambria Math"/>
+                          <w:rFonts w:ascii="Cambria Math" w:eastAsia="Times New Roman" w:hAnsi="Cambria Math" w:cstheme="minorHAnsi"/>
+                          <w:color w:val="000000"/>
                           <w:sz w:val="28"/>
-                          <w:szCs w:val="24"/>
-                          <w:lang w:val="en-US"/>
+                          <w:szCs w:val="28"/>
+                          <w:lang w:eastAsia="ru-RU"/>
                         </w:rPr>
                         <m:t>A</m:t>
                       </m:r>
@@ -4984,10 +4798,329 @@
                     <m:sub>
                       <m:r>
                         <w:rPr>
-                          <w:rFonts w:ascii="Cambria Math" w:hAnsi="Cambria Math"/>
+                          <w:rFonts w:ascii="Cambria Math" w:eastAsia="Times New Roman" w:hAnsi="Cambria Math" w:cstheme="minorHAnsi"/>
+                          <w:color w:val="000000"/>
                           <w:sz w:val="28"/>
-                          <w:szCs w:val="24"/>
-                          <w:lang w:val="en-US"/>
+                          <w:szCs w:val="28"/>
+                          <w:lang w:eastAsia="ru-RU"/>
+                        </w:rPr>
+                        <m:t>15</m:t>
+                      </m:r>
+                    </m:sub>
+                  </m:sSub>
+                  <m:r>
+                    <w:rPr>
+                      <w:rFonts w:ascii="Cambria Math" w:eastAsia="Times New Roman" w:hAnsi="Cambria Math" w:cstheme="minorHAnsi"/>
+                      <w:color w:val="000000"/>
+                      <w:sz w:val="28"/>
+                      <w:szCs w:val="28"/>
+                      <w:lang w:eastAsia="ru-RU"/>
+                    </w:rPr>
+                    <m:t>=0,</m:t>
+                  </m:r>
+                  <m:sSub>
+                    <m:sSubPr>
+                      <m:ctrlPr>
+                        <w:rPr>
+                          <w:rFonts w:ascii="Cambria Math" w:eastAsia="Times New Roman" w:hAnsi="Cambria Math" w:cstheme="minorHAnsi"/>
+                          <w:i/>
+                          <w:color w:val="000000"/>
+                          <w:sz w:val="28"/>
+                          <w:szCs w:val="28"/>
+                          <w:lang w:eastAsia="ru-RU"/>
+                        </w:rPr>
+                      </m:ctrlPr>
+                    </m:sSubPr>
+                    <m:e>
+                      <m:r>
+                        <w:rPr>
+                          <w:rFonts w:ascii="Cambria Math" w:eastAsia="Times New Roman" w:hAnsi="Cambria Math" w:cstheme="minorHAnsi"/>
+                          <w:color w:val="000000"/>
+                          <w:sz w:val="28"/>
+                          <w:szCs w:val="28"/>
+                          <w:lang w:eastAsia="ru-RU"/>
+                        </w:rPr>
+                        <m:t>C</m:t>
+                      </m:r>
+                    </m:e>
+                    <m:sub>
+                      <m:r>
+                        <w:rPr>
+                          <w:rFonts w:ascii="Cambria Math" w:eastAsia="Times New Roman" w:hAnsi="Cambria Math" w:cstheme="minorHAnsi"/>
+                          <w:color w:val="000000"/>
+                          <w:sz w:val="28"/>
+                          <w:szCs w:val="28"/>
+                          <w:lang w:eastAsia="ru-RU"/>
+                        </w:rPr>
+                        <m:t>15</m:t>
+                      </m:r>
+                    </m:sub>
+                  </m:sSub>
+                  <m:r>
+                    <w:rPr>
+                      <w:rFonts w:ascii="Cambria Math" w:eastAsia="Times New Roman" w:hAnsi="Cambria Math" w:cstheme="minorHAnsi"/>
+                      <w:color w:val="000000"/>
+                      <w:sz w:val="28"/>
+                      <w:szCs w:val="28"/>
+                      <w:lang w:eastAsia="ru-RU"/>
+                    </w:rPr>
+                    <m:t>=0</m:t>
+                  </m:r>
+                  <m:ctrlPr>
+                    <w:rPr>
+                      <w:rFonts w:ascii="Cambria Math" w:eastAsia="Cambria Math" w:hAnsi="Cambria Math" w:cs="Cambria Math"/>
+                      <w:i/>
+                      <w:color w:val="000000"/>
+                      <w:sz w:val="28"/>
+                      <w:szCs w:val="28"/>
+                    </w:rPr>
+                  </m:ctrlPr>
+                </m:e>
+                <m:e>
+                  <m:sSub>
+                    <m:sSubPr>
+                      <m:ctrlPr>
+                        <w:rPr>
+                          <w:rFonts w:ascii="Cambria Math" w:eastAsia="Times New Roman" w:hAnsi="Cambria Math" w:cstheme="minorHAnsi"/>
+                          <w:i/>
+                          <w:color w:val="000000"/>
+                          <w:sz w:val="28"/>
+                          <w:szCs w:val="28"/>
+                          <w:lang w:eastAsia="ru-RU"/>
+                        </w:rPr>
+                      </m:ctrlPr>
+                    </m:sSubPr>
+                    <m:e>
+                      <m:r>
+                        <w:rPr>
+                          <w:rFonts w:ascii="Cambria Math" w:eastAsia="Times New Roman" w:hAnsi="Cambria Math" w:cstheme="minorHAnsi"/>
+                          <w:color w:val="000000"/>
+                          <w:sz w:val="28"/>
+                          <w:szCs w:val="28"/>
+                          <w:lang w:eastAsia="ru-RU"/>
+                        </w:rPr>
+                        <m:t>A</m:t>
+                      </m:r>
+                    </m:e>
+                    <m:sub>
+                      <m:r>
+                        <w:rPr>
+                          <w:rFonts w:ascii="Cambria Math" w:eastAsia="Times New Roman" w:hAnsi="Cambria Math" w:cstheme="minorHAnsi"/>
+                          <w:color w:val="000000"/>
+                          <w:sz w:val="28"/>
+                          <w:szCs w:val="28"/>
+                          <w:lang w:eastAsia="ru-RU"/>
+                        </w:rPr>
+                        <m:t>15</m:t>
+                      </m:r>
+                    </m:sub>
+                  </m:sSub>
+                  <m:r>
+                    <w:rPr>
+                      <w:rFonts w:ascii="Cambria Math" w:eastAsia="Times New Roman" w:hAnsi="Cambria Math" w:cstheme="minorHAnsi"/>
+                      <w:color w:val="000000"/>
+                      <w:sz w:val="28"/>
+                      <w:szCs w:val="28"/>
+                      <w:lang w:eastAsia="ru-RU"/>
+                    </w:rPr>
+                    <m:t>=1,</m:t>
+                  </m:r>
+                  <m:sSub>
+                    <m:sSubPr>
+                      <m:ctrlPr>
+                        <w:rPr>
+                          <w:rFonts w:ascii="Cambria Math" w:eastAsia="Times New Roman" w:hAnsi="Cambria Math" w:cstheme="minorHAnsi"/>
+                          <w:i/>
+                          <w:color w:val="000000"/>
+                          <w:sz w:val="28"/>
+                          <w:szCs w:val="28"/>
+                          <w:lang w:eastAsia="ru-RU"/>
+                        </w:rPr>
+                      </m:ctrlPr>
+                    </m:sSubPr>
+                    <m:e>
+                      <m:r>
+                        <w:rPr>
+                          <w:rFonts w:ascii="Cambria Math" w:eastAsia="Times New Roman" w:hAnsi="Cambria Math" w:cstheme="minorHAnsi"/>
+                          <w:color w:val="000000"/>
+                          <w:sz w:val="28"/>
+                          <w:szCs w:val="28"/>
+                          <w:lang w:eastAsia="ru-RU"/>
+                        </w:rPr>
+                        <m:t>C</m:t>
+                      </m:r>
+                    </m:e>
+                    <m:sub>
+                      <m:r>
+                        <w:rPr>
+                          <w:rFonts w:ascii="Cambria Math" w:eastAsia="Times New Roman" w:hAnsi="Cambria Math" w:cstheme="minorHAnsi"/>
+                          <w:color w:val="000000"/>
+                          <w:sz w:val="28"/>
+                          <w:szCs w:val="28"/>
+                          <w:lang w:eastAsia="ru-RU"/>
+                        </w:rPr>
+                        <m:t>15</m:t>
+                      </m:r>
+                    </m:sub>
+                  </m:sSub>
+                  <m:r>
+                    <w:rPr>
+                      <w:rFonts w:ascii="Cambria Math" w:eastAsia="Times New Roman" w:hAnsi="Cambria Math" w:cstheme="minorHAnsi"/>
+                      <w:color w:val="000000"/>
+                      <w:sz w:val="28"/>
+                      <w:szCs w:val="28"/>
+                      <w:lang w:eastAsia="ru-RU"/>
+                    </w:rPr>
+                    <m:t>=0</m:t>
+                  </m:r>
+                  <m:ctrlPr>
+                    <w:rPr>
+                      <w:rFonts w:ascii="Cambria Math" w:eastAsia="Cambria Math" w:hAnsi="Cambria Math" w:cs="Cambria Math"/>
+                      <w:i/>
+                      <w:color w:val="000000"/>
+                      <w:sz w:val="28"/>
+                      <w:szCs w:val="28"/>
+                    </w:rPr>
+                  </m:ctrlPr>
+                </m:e>
+                <m:e>
+                  <m:sSub>
+                    <m:sSubPr>
+                      <m:ctrlPr>
+                        <w:rPr>
+                          <w:rFonts w:ascii="Cambria Math" w:eastAsia="Times New Roman" w:hAnsi="Cambria Math" w:cstheme="minorHAnsi"/>
+                          <w:i/>
+                          <w:color w:val="000000"/>
+                          <w:sz w:val="28"/>
+                          <w:szCs w:val="28"/>
+                          <w:lang w:eastAsia="ru-RU"/>
+                        </w:rPr>
+                      </m:ctrlPr>
+                    </m:sSubPr>
+                    <m:e>
+                      <m:r>
+                        <w:rPr>
+                          <w:rFonts w:ascii="Cambria Math" w:eastAsia="Times New Roman" w:hAnsi="Cambria Math" w:cstheme="minorHAnsi"/>
+                          <w:color w:val="000000"/>
+                          <w:sz w:val="28"/>
+                          <w:szCs w:val="28"/>
+                          <w:lang w:eastAsia="ru-RU"/>
+                        </w:rPr>
+                        <m:t>A</m:t>
+                      </m:r>
+                    </m:e>
+                    <m:sub>
+                      <m:r>
+                        <w:rPr>
+                          <w:rFonts w:ascii="Cambria Math" w:eastAsia="Times New Roman" w:hAnsi="Cambria Math" w:cstheme="minorHAnsi"/>
+                          <w:color w:val="000000"/>
+                          <w:sz w:val="28"/>
+                          <w:szCs w:val="28"/>
+                          <w:lang w:eastAsia="ru-RU"/>
+                        </w:rPr>
+                        <m:t>15</m:t>
+                      </m:r>
+                    </m:sub>
+                  </m:sSub>
+                  <m:r>
+                    <w:rPr>
+                      <w:rFonts w:ascii="Cambria Math" w:eastAsia="Times New Roman" w:hAnsi="Cambria Math" w:cstheme="minorHAnsi"/>
+                      <w:color w:val="000000"/>
+                      <w:sz w:val="28"/>
+                      <w:szCs w:val="28"/>
+                      <w:lang w:eastAsia="ru-RU"/>
+                    </w:rPr>
+                    <m:t>=0,</m:t>
+                  </m:r>
+                  <m:sSub>
+                    <m:sSubPr>
+                      <m:ctrlPr>
+                        <w:rPr>
+                          <w:rFonts w:ascii="Cambria Math" w:eastAsia="Times New Roman" w:hAnsi="Cambria Math" w:cstheme="minorHAnsi"/>
+                          <w:i/>
+                          <w:color w:val="000000"/>
+                          <w:sz w:val="28"/>
+                          <w:szCs w:val="28"/>
+                          <w:lang w:eastAsia="ru-RU"/>
+                        </w:rPr>
+                      </m:ctrlPr>
+                    </m:sSubPr>
+                    <m:e>
+                      <m:r>
+                        <w:rPr>
+                          <w:rFonts w:ascii="Cambria Math" w:eastAsia="Times New Roman" w:hAnsi="Cambria Math" w:cstheme="minorHAnsi"/>
+                          <w:color w:val="000000"/>
+                          <w:sz w:val="28"/>
+                          <w:szCs w:val="28"/>
+                          <w:lang w:eastAsia="ru-RU"/>
+                        </w:rPr>
+                        <m:t>C</m:t>
+                      </m:r>
+                    </m:e>
+                    <m:sub>
+                      <m:r>
+                        <w:rPr>
+                          <w:rFonts w:ascii="Cambria Math" w:eastAsia="Times New Roman" w:hAnsi="Cambria Math" w:cstheme="minorHAnsi"/>
+                          <w:color w:val="000000"/>
+                          <w:sz w:val="28"/>
+                          <w:szCs w:val="28"/>
+                          <w:lang w:eastAsia="ru-RU"/>
+                        </w:rPr>
+                        <m:t>15</m:t>
+                      </m:r>
+                    </m:sub>
+                  </m:sSub>
+                  <m:r>
+                    <w:rPr>
+                      <w:rFonts w:ascii="Cambria Math" w:eastAsia="Times New Roman" w:hAnsi="Cambria Math" w:cstheme="minorHAnsi"/>
+                      <w:color w:val="000000"/>
+                      <w:sz w:val="28"/>
+                      <w:szCs w:val="28"/>
+                      <w:lang w:eastAsia="ru-RU"/>
+                    </w:rPr>
+                    <m:t>=1</m:t>
+                  </m:r>
+                  <m:ctrlPr>
+                    <w:rPr>
+                      <w:rFonts w:ascii="Cambria Math" w:eastAsia="Cambria Math" w:hAnsi="Cambria Math" w:cs="Cambria Math"/>
+                      <w:i/>
+                      <w:color w:val="000000"/>
+                      <w:sz w:val="28"/>
+                      <w:szCs w:val="28"/>
+                    </w:rPr>
+                  </m:ctrlPr>
+                </m:e>
+                <m:e>
+                  <m:sSub>
+                    <m:sSubPr>
+                      <m:ctrlPr>
+                        <w:rPr>
+                          <w:rFonts w:ascii="Cambria Math" w:eastAsia="Cambria Math" w:hAnsi="Cambria Math" w:cs="Cambria Math"/>
+                          <w:i/>
+                          <w:color w:val="000000"/>
+                          <w:sz w:val="28"/>
+                          <w:szCs w:val="28"/>
+                        </w:rPr>
+                      </m:ctrlPr>
+                    </m:sSubPr>
+                    <m:e>
+                      <m:r>
+                        <w:rPr>
+                          <w:rFonts w:ascii="Cambria Math" w:eastAsia="Cambria Math" w:hAnsi="Cambria Math" w:cs="Cambria Math"/>
+                          <w:color w:val="000000"/>
+                          <w:sz w:val="28"/>
+                          <w:szCs w:val="28"/>
+                        </w:rPr>
+                        <m:t>A</m:t>
+                      </m:r>
+                    </m:e>
+                    <m:sub>
+                      <m:r>
+                        <w:rPr>
+                          <w:rFonts w:ascii="Cambria Math" w:eastAsia="Cambria Math" w:hAnsi="Cambria Math" w:cs="Cambria Math"/>
+                          <w:color w:val="000000"/>
+                          <w:sz w:val="28"/>
+                          <w:szCs w:val="28"/>
                         </w:rPr>
                         <m:t>i</m:t>
                       </m:r>
@@ -4995,10 +5128,10 @@
                   </m:sSub>
                   <m:r>
                     <w:rPr>
-                      <w:rFonts w:ascii="Cambria Math" w:hAnsi="Cambria Math"/>
+                      <w:rFonts w:ascii="Cambria Math" w:eastAsia="Cambria Math" w:hAnsi="Cambria Math" w:cs="Cambria Math"/>
+                      <w:color w:val="000000"/>
                       <w:sz w:val="28"/>
-                      <w:szCs w:val="24"/>
-                      <w:lang w:val="en-US"/>
+                      <w:szCs w:val="28"/>
                     </w:rPr>
                     <m:t>,</m:t>
                   </m:r>
@@ -5006,21 +5139,21 @@
                     <m:sSubPr>
                       <m:ctrlPr>
                         <w:rPr>
-                          <w:rFonts w:ascii="Cambria Math" w:hAnsi="Cambria Math"/>
+                          <w:rFonts w:ascii="Cambria Math" w:eastAsia="Cambria Math" w:hAnsi="Cambria Math" w:cs="Cambria Math"/>
                           <w:i/>
+                          <w:color w:val="000000"/>
                           <w:sz w:val="28"/>
-                          <w:szCs w:val="24"/>
-                          <w:lang w:val="en-US"/>
+                          <w:szCs w:val="28"/>
                         </w:rPr>
                       </m:ctrlPr>
                     </m:sSubPr>
                     <m:e>
                       <m:r>
                         <w:rPr>
-                          <w:rFonts w:ascii="Cambria Math" w:hAnsi="Cambria Math"/>
+                          <w:rFonts w:ascii="Cambria Math" w:eastAsia="Cambria Math" w:hAnsi="Cambria Math" w:cs="Cambria Math"/>
+                          <w:color w:val="000000"/>
                           <w:sz w:val="28"/>
-                          <w:szCs w:val="24"/>
-                          <w:lang w:val="en-US"/>
+                          <w:szCs w:val="28"/>
                         </w:rPr>
                         <m:t>C</m:t>
                       </m:r>
@@ -5028,10 +5161,10 @@
                     <m:sub>
                       <m:r>
                         <w:rPr>
-                          <w:rFonts w:ascii="Cambria Math" w:hAnsi="Cambria Math"/>
+                          <w:rFonts w:ascii="Cambria Math" w:eastAsia="Cambria Math" w:hAnsi="Cambria Math" w:cs="Cambria Math"/>
+                          <w:color w:val="000000"/>
                           <w:sz w:val="28"/>
-                          <w:szCs w:val="24"/>
-                          <w:lang w:val="en-US"/>
+                          <w:szCs w:val="28"/>
                         </w:rPr>
                         <m:t>i</m:t>
                       </m:r>
@@ -5039,12 +5172,12 @@
                   </m:sSub>
                   <m:r>
                     <w:rPr>
-                      <w:rFonts w:ascii="Cambria Math" w:hAnsi="Cambria Math"/>
+                      <w:rFonts w:ascii="Cambria Math" w:eastAsia="Cambria Math" w:hAnsi="Cambria Math" w:cs="Cambria Math"/>
+                      <w:color w:val="000000"/>
                       <w:sz w:val="28"/>
-                      <w:szCs w:val="24"/>
-                      <w:lang w:val="en-US"/>
+                      <w:szCs w:val="28"/>
                     </w:rPr>
-                    <m:t>∈</m:t>
+                    <m:t xml:space="preserve"> ∈</m:t>
                   </m:r>
                   <m:d>
                     <m:dPr>
@@ -5052,21 +5185,21 @@
                       <m:endChr m:val="}"/>
                       <m:ctrlPr>
                         <w:rPr>
-                          <w:rFonts w:ascii="Cambria Math" w:hAnsi="Cambria Math"/>
+                          <w:rFonts w:ascii="Cambria Math" w:eastAsia="Cambria Math" w:hAnsi="Cambria Math" w:cs="Cambria Math"/>
                           <w:i/>
+                          <w:color w:val="000000"/>
                           <w:sz w:val="28"/>
-                          <w:szCs w:val="24"/>
-                          <w:lang w:val="en-US"/>
+                          <w:szCs w:val="28"/>
                         </w:rPr>
                       </m:ctrlPr>
                     </m:dPr>
                     <m:e>
                       <m:r>
                         <w:rPr>
-                          <w:rFonts w:ascii="Cambria Math" w:hAnsi="Cambria Math"/>
+                          <w:rFonts w:ascii="Cambria Math" w:eastAsia="Cambria Math" w:hAnsi="Cambria Math" w:cs="Cambria Math"/>
+                          <w:color w:val="000000"/>
                           <w:sz w:val="28"/>
-                          <w:szCs w:val="24"/>
-                          <w:lang w:val="en-US"/>
+                          <w:szCs w:val="28"/>
                         </w:rPr>
                         <m:t>0,1</m:t>
                       </m:r>
@@ -5074,20 +5207,22 @@
                   </m:d>
                   <m:r>
                     <w:rPr>
-                      <w:rFonts w:ascii="Cambria Math" w:hAnsi="Cambria Math"/>
+                      <w:rFonts w:ascii="Cambria Math" w:eastAsia="Cambria Math" w:hAnsi="Cambria Math" w:cs="Cambria Math"/>
+                      <w:color w:val="000000"/>
                       <w:sz w:val="28"/>
-                      <w:szCs w:val="24"/>
+                      <w:szCs w:val="28"/>
                     </w:rPr>
-                    <m:t>, где 0≤</m:t>
+                    <m:t xml:space="preserve">, где </m:t>
                   </m:r>
                   <m:r>
                     <w:rPr>
-                      <w:rFonts w:ascii="Cambria Math" w:hAnsi="Cambria Math"/>
+                      <w:rFonts w:ascii="Cambria Math" w:eastAsia="Cambria Math" w:hAnsi="Cambria Math" w:cs="Cambria Math"/>
+                      <w:color w:val="000000"/>
                       <w:sz w:val="28"/>
-                      <w:szCs w:val="24"/>
+                      <w:szCs w:val="28"/>
                       <w:lang w:val="en-US"/>
                     </w:rPr>
-                    <m:t>i≤14</m:t>
+                    <m:t>0≤i≤14</m:t>
                   </m:r>
                 </m:e>
               </m:eqArr>
@@ -10951,7 +11086,6 @@
         </w:rPr>
         <w:t xml:space="preserve">во время лабораторной работы я исследовал работу базовой ЭВМ, изучил принцип функционирования БЭВМ на уровне машинных команд, а </w:t>
       </w:r>
-      <w:proofErr w:type="gramStart"/>
       <w:r>
         <w:rPr>
           <w:rFonts w:eastAsiaTheme="minorEastAsia"/>
@@ -10959,9 +11093,8 @@
           <w:sz w:val="28"/>
           <w:szCs w:val="24"/>
         </w:rPr>
-        <w:t>так же</w:t>
+        <w:t>также</w:t>
       </w:r>
-      <w:proofErr w:type="gramEnd"/>
       <w:r>
         <w:rPr>
           <w:rFonts w:eastAsiaTheme="minorEastAsia"/>
@@ -11225,7 +11358,7 @@
         <w:ind w:left="720" w:hanging="360"/>
       </w:pPr>
     </w:lvl>
-    <w:lvl w:ilvl="1" w:tplc="08090019" w:tentative="1">
+    <w:lvl w:ilvl="1" w:tplc="08090019">
       <w:start w:val="1"/>
       <w:numFmt w:val="lowerLetter"/>
       <w:lvlText w:val="%2."/>

</xml_diff>